<commit_message>
Storyboard completo y diagrama de interacción añadido al planteamiento
</commit_message>
<xml_diff>
--- a/doc/Planteamiento.docx
+++ b/doc/Planteamiento.docx
@@ -10,6 +10,7 @@
           <w:docPartUnique/>
         </w:docPartObj>
       </w:sdtPr>
+      <w:sdtEndPr/>
       <w:sdtContent>
         <w:p>
           <w:r>
@@ -359,6 +360,7 @@
                                   <w:dataBinding w:prefixMappings="xmlns:ns0='http://purl.org/dc/elements/1.1/' xmlns:ns1='http://schemas.openxmlformats.org/package/2006/metadata/core-properties' " w:xpath="/ns1:coreProperties[1]/ns0:creator[1]" w:storeItemID="{6C3C8BC8-F283-45AE-878A-BAB7291924A1}"/>
                                   <w:text/>
                                 </w:sdtPr>
+                                <w:sdtEndPr/>
                                 <w:sdtContent>
                                   <w:p>
                                     <w:pPr>
@@ -408,6 +410,7 @@
                                     <w:dataBinding w:prefixMappings="xmlns:ns0='http://schemas.microsoft.com/office/2006/coverPageProps' " w:xpath="/ns0:CoverPageProperties[1]/ns0:CompanyEmail[1]" w:storeItemID="{55AF091B-3C7A-41E3-B477-F2FDAA23CFDA}"/>
                                     <w:text/>
                                   </w:sdtPr>
+                                  <w:sdtEndPr/>
                                   <w:sdtContent>
                                     <w:r>
                                       <w:rPr>
@@ -425,7 +428,25 @@
                                         <w:sz w:val="18"/>
                                         <w:szCs w:val="18"/>
                                       </w:rPr>
-                                      <w:t>, jvb@red.ujaen.es</w:t>
+                                      <w:t>, jvb</w:t>
+                                    </w:r>
+                                    <w:r>
+                                      <w:rPr>
+                                        <w:rFonts w:ascii="SF Display" w:hAnsi="SF Display"/>
+                                        <w:color w:val="595959" w:themeColor="text1" w:themeTint="A6"/>
+                                        <w:sz w:val="18"/>
+                                        <w:szCs w:val="18"/>
+                                      </w:rPr>
+                                      <w:t>00007</w:t>
+                                    </w:r>
+                                    <w:r>
+                                      <w:rPr>
+                                        <w:rFonts w:ascii="SF Display" w:hAnsi="SF Display"/>
+                                        <w:color w:val="595959" w:themeColor="text1" w:themeTint="A6"/>
+                                        <w:sz w:val="18"/>
+                                        <w:szCs w:val="18"/>
+                                      </w:rPr>
+                                      <w:t>@red.ujaen.es</w:t>
                                     </w:r>
                                   </w:sdtContent>
                                 </w:sdt>
@@ -473,6 +494,7 @@
                             <w:dataBinding w:prefixMappings="xmlns:ns0='http://purl.org/dc/elements/1.1/' xmlns:ns1='http://schemas.openxmlformats.org/package/2006/metadata/core-properties' " w:xpath="/ns1:coreProperties[1]/ns0:creator[1]" w:storeItemID="{6C3C8BC8-F283-45AE-878A-BAB7291924A1}"/>
                             <w:text/>
                           </w:sdtPr>
+                          <w:sdtEndPr/>
                           <w:sdtContent>
                             <w:p>
                               <w:pPr>
@@ -522,6 +544,7 @@
                               <w:dataBinding w:prefixMappings="xmlns:ns0='http://schemas.microsoft.com/office/2006/coverPageProps' " w:xpath="/ns0:CoverPageProperties[1]/ns0:CompanyEmail[1]" w:storeItemID="{55AF091B-3C7A-41E3-B477-F2FDAA23CFDA}"/>
                               <w:text/>
                             </w:sdtPr>
+                            <w:sdtEndPr/>
                             <w:sdtContent>
                               <w:r>
                                 <w:rPr>
@@ -539,7 +562,25 @@
                                   <w:sz w:val="18"/>
                                   <w:szCs w:val="18"/>
                                 </w:rPr>
-                                <w:t>, jvb@red.ujaen.es</w:t>
+                                <w:t>, jvb</w:t>
+                              </w:r>
+                              <w:r>
+                                <w:rPr>
+                                  <w:rFonts w:ascii="SF Display" w:hAnsi="SF Display"/>
+                                  <w:color w:val="595959" w:themeColor="text1" w:themeTint="A6"/>
+                                  <w:sz w:val="18"/>
+                                  <w:szCs w:val="18"/>
+                                </w:rPr>
+                                <w:t>00007</w:t>
+                              </w:r>
+                              <w:r>
+                                <w:rPr>
+                                  <w:rFonts w:ascii="SF Display" w:hAnsi="SF Display"/>
+                                  <w:color w:val="595959" w:themeColor="text1" w:themeTint="A6"/>
+                                  <w:sz w:val="18"/>
+                                  <w:szCs w:val="18"/>
+                                </w:rPr>
+                                <w:t>@red.ujaen.es</w:t>
                               </w:r>
                             </w:sdtContent>
                           </w:sdt>
@@ -920,7 +961,7 @@
                                         <pic:cNvPicPr/>
                                       </pic:nvPicPr>
                                       <pic:blipFill>
-                                        <a:blip r:embed="rId11"/>
+                                        <a:blip r:embed="rId12"/>
                                         <a:stretch>
                                           <a:fillRect/>
                                         </a:stretch>
@@ -1034,7 +1075,13 @@
         <w:rPr>
           <w:rFonts w:ascii="SF Display" w:hAnsi="SF Display"/>
         </w:rPr>
-        <w:t xml:space="preserve">les se compondrá del enunciado, </w:t>
+        <w:t>les estará formada por un</w:t>
+      </w:r>
+      <w:r>
+        <w:rPr>
+          <w:rFonts w:ascii="SF Display" w:hAnsi="SF Display"/>
+        </w:rPr>
+        <w:t xml:space="preserve"> enunciado, </w:t>
       </w:r>
       <w:r>
         <w:rPr>
@@ -1084,7 +1131,15 @@
         <w:rPr>
           <w:rFonts w:ascii="SF Display" w:hAnsi="SF Display"/>
         </w:rPr>
-        <w:t>También podrá compartir su puntuación en las redes sociales.</w:t>
+        <w:t xml:space="preserve">Asimismo, podrá </w:t>
+      </w:r>
+      <w:bookmarkStart w:id="0" w:name="_GoBack"/>
+      <w:bookmarkEnd w:id="0"/>
+      <w:r>
+        <w:rPr>
+          <w:rFonts w:ascii="SF Display" w:hAnsi="SF Display"/>
+        </w:rPr>
+        <w:t>compartir su puntuación en las redes sociales.</w:t>
       </w:r>
     </w:p>
     <w:p>
@@ -1213,7 +1268,7 @@
                     <pic:cNvPicPr/>
                   </pic:nvPicPr>
                   <pic:blipFill>
-                    <a:blip r:embed="rId12" cstate="print">
+                    <a:blip r:embed="rId13" cstate="print">
                       <a:extLst>
                         <a:ext uri="{28A0092B-C50C-407E-A947-70E740481C1C}">
                           <a14:useLocalDpi xmlns:a14="http://schemas.microsoft.com/office/drawing/2010/main" val="0"/>
@@ -1239,8 +1294,6 @@
           </wp:inline>
         </w:drawing>
       </w:r>
-      <w:bookmarkStart w:id="0" w:name="_GoBack"/>
-      <w:bookmarkEnd w:id="0"/>
     </w:p>
     <w:p>
       <w:pPr>
@@ -1302,8 +1355,8 @@
       </w:pPr>
     </w:p>
     <w:sectPr>
-      <w:footerReference w:type="default" r:id="rId13"/>
-      <w:footerReference w:type="first" r:id="rId14"/>
+      <w:footerReference w:type="default" r:id="rId14"/>
+      <w:footerReference w:type="first" r:id="rId15"/>
       <w:pgSz w:w="11906" w:h="16838"/>
       <w:pgMar w:top="1417" w:right="1701" w:bottom="1417" w:left="1701" w:header="708" w:footer="708" w:gutter="0"/>
       <w:pgNumType w:start="0"/>
@@ -3120,7 +3173,7 @@
   <CompanyAddress/>
   <CompanyPhone/>
   <CompanyFax/>
-  <CompanyEmail>alr00048@red.ujaen.es, jvb@red.ujaen.es</CompanyEmail>
+  <CompanyEmail>alr00048@red.ujaen.es, jvb00007@red.ujaen.es</CompanyEmail>
 </CoverPageProperties>
 </file>
 
@@ -3137,7 +3190,7 @@
 </file>
 
 <file path=customXml/itemProps2.xml><?xml version="1.0" encoding="utf-8"?>
-<ds:datastoreItem xmlns:ds="http://schemas.openxmlformats.org/officeDocument/2006/customXml" ds:itemID="{07A2DBE0-802F-4657-A8D9-F97936D22570}">
+<ds:datastoreItem xmlns:ds="http://schemas.openxmlformats.org/officeDocument/2006/customXml" ds:itemID="{18CC88C9-FAD3-40C7-84C3-E97A0CEB3F41}">
   <ds:schemaRefs>
     <ds:schemaRef ds:uri="http://schemas.openxmlformats.org/officeDocument/2006/bibliography"/>
   </ds:schemaRefs>

</xml_diff>

<commit_message>
Modificar un párrafo del planteamiento
</commit_message>
<xml_diff>
--- a/doc/Planteamiento.docx
+++ b/doc/Planteamiento.docx
@@ -1281,7 +1281,21 @@
         <w:rPr>
           <w:rFonts w:ascii="SF Display" w:hAnsi="SF Display"/>
         </w:rPr>
-        <w:t xml:space="preserve"> Tanto a la hora de añadir como de actualizar habrá que comprobar que todos los campos obligatorios (todos lo son, a excepción de la imagen) están correctamente rellenados.</w:t>
+        <w:t xml:space="preserve"> Tanto a la hora de añadir como de actualizar habrá que comprobar que todos los campos obligatorios (todos lo son, a excepción de la imagen) están correctamente</w:t>
+      </w:r>
+      <w:r>
+        <w:rPr>
+          <w:rFonts w:ascii="SF Display" w:hAnsi="SF Display"/>
+        </w:rPr>
+        <w:t xml:space="preserve"> editados</w:t>
+      </w:r>
+      <w:bookmarkStart w:id="0" w:name="_GoBack"/>
+      <w:bookmarkEnd w:id="0"/>
+      <w:r>
+        <w:rPr>
+          <w:rFonts w:ascii="SF Display" w:hAnsi="SF Display"/>
+        </w:rPr>
+        <w:t>.</w:t>
       </w:r>
     </w:p>
     <w:p>
@@ -1351,8 +1365,6 @@
           </wp:inline>
         </w:drawing>
       </w:r>
-      <w:bookmarkStart w:id="0" w:name="_GoBack"/>
-      <w:bookmarkEnd w:id="0"/>
     </w:p>
     <w:p>
       <w:pPr>
@@ -1499,7 +1511,7 @@
         <w:noProof/>
         <w:color w:val="5B9BD5" w:themeColor="accent1"/>
       </w:rPr>
-      <w:t>1</w:t>
+      <w:t>2</w:t>
     </w:r>
     <w:r>
       <w:rPr>
@@ -3257,7 +3269,7 @@
 </file>
 
 <file path=customXml/itemProps2.xml><?xml version="1.0" encoding="utf-8"?>
-<ds:datastoreItem xmlns:ds="http://schemas.openxmlformats.org/officeDocument/2006/customXml" ds:itemID="{104987CE-9115-4302-B951-6ADB249E042A}">
+<ds:datastoreItem xmlns:ds="http://schemas.openxmlformats.org/officeDocument/2006/customXml" ds:itemID="{62ADC6D3-67EA-4872-AE50-913736AFF187}">
   <ds:schemaRefs>
     <ds:schemaRef ds:uri="http://schemas.openxmlformats.org/officeDocument/2006/bibliography"/>
   </ds:schemaRefs>

</xml_diff>